<commit_message>
fix some part of report
</commit_message>
<xml_diff>
--- a/Report.docx
+++ b/Report.docx
@@ -1771,27 +1771,14 @@
       <w:r>
         <w:t xml:space="preserve">Figure </w:t>
       </w:r>
-      <w:r>
-        <w:fldChar w:fldCharType="begin"/>
-      </w:r>
-      <w:r>
-        <w:instrText xml:space="preserve"> SEQ Figure \* ARABIC </w:instrText>
-      </w:r>
-      <w:r>
-        <w:fldChar w:fldCharType="separate"/>
-      </w:r>
-      <w:r>
-        <w:rPr>
-          <w:noProof/>
-        </w:rPr>
-        <w:t>1</w:t>
-      </w:r>
-      <w:r>
-        <w:rPr>
-          <w:noProof/>
-        </w:rPr>
-        <w:fldChar w:fldCharType="end"/>
-      </w:r>
+      <w:fldSimple w:instr=" SEQ Figure \* ARABIC ">
+        <w:r>
+          <w:rPr>
+            <w:noProof/>
+          </w:rPr>
+          <w:t>1</w:t>
+        </w:r>
+      </w:fldSimple>
       <w:r>
         <w:t>: Example of CNN Layer</w:t>
       </w:r>
@@ -2117,28 +2104,88 @@
         <w:rPr>
           <w:rFonts w:cstheme="minorHAnsi"/>
         </w:rPr>
-        <w:t>Autoencoders are a specific type of feedforward neural networks where the input is the same as the output. They compress the input into a lower-dimensional code and then reconstruct the output from this representation. The code is a compact “summary” or “compression” of the input, also called the latent-space representation</w:t>
+        <w:t xml:space="preserve">Autoencoders are a specific type of feedforward neural networks where the input is the same as the output. They compress the input into a lower-dimensional </w:t>
+      </w:r>
+      <w:proofErr w:type="spellStart"/>
+      <w:r>
+        <w:rPr>
+          <w:rFonts w:cstheme="minorHAnsi"/>
+        </w:rPr>
+        <w:t>vecator</w:t>
+      </w:r>
+      <w:proofErr w:type="spellEnd"/>
+      <w:r>
+        <w:rPr>
+          <w:rFonts w:cstheme="minorHAnsi"/>
+        </w:rPr>
+        <w:t xml:space="preserve"> and then reconstruct the output from this representation. The </w:t>
+      </w:r>
+      <w:r>
+        <w:rPr>
+          <w:rFonts w:cstheme="minorHAnsi"/>
+        </w:rPr>
+        <w:t>vector</w:t>
+      </w:r>
+      <w:r>
+        <w:rPr>
+          <w:rFonts w:cstheme="minorHAnsi"/>
+        </w:rPr>
+        <w:t xml:space="preserve"> is a compact “summary” or “compression” of the input, also called the latent-space representation</w:t>
       </w:r>
       <w:bookmarkEnd w:id="2"/>
       <w:r>
         <w:rPr>
           <w:rFonts w:cstheme="minorHAnsi"/>
         </w:rPr>
-        <w:t xml:space="preserve">. An autoencoder consists of 3 components: encoder, </w:t>
-      </w:r>
-      <w:proofErr w:type="gramStart"/>
-      <w:r>
-        <w:rPr>
-          <w:rFonts w:cstheme="minorHAnsi"/>
-        </w:rPr>
-        <w:t>code</w:t>
-      </w:r>
-      <w:proofErr w:type="gramEnd"/>
-      <w:r>
-        <w:rPr>
-          <w:rFonts w:cstheme="minorHAnsi"/>
-        </w:rPr>
-        <w:t xml:space="preserve"> and decoder. The encoder compresses the input and produces the code, the decoder then reconstructs the input only using this code. </w:t>
+        <w:t xml:space="preserve">. An autoencoder consists of </w:t>
+      </w:r>
+      <w:r>
+        <w:rPr>
+          <w:rFonts w:cstheme="minorHAnsi"/>
+        </w:rPr>
+        <w:t>2</w:t>
+      </w:r>
+      <w:r>
+        <w:rPr>
+          <w:rFonts w:cstheme="minorHAnsi"/>
+        </w:rPr>
+        <w:t xml:space="preserve"> components: encoder</w:t>
+      </w:r>
+      <w:r>
+        <w:rPr>
+          <w:rFonts w:cstheme="minorHAnsi"/>
+        </w:rPr>
+        <w:t xml:space="preserve"> </w:t>
+      </w:r>
+      <w:r>
+        <w:rPr>
+          <w:rFonts w:cstheme="minorHAnsi"/>
+        </w:rPr>
+        <w:t xml:space="preserve">and decoder. The encoder compresses the input and produces the </w:t>
+      </w:r>
+      <w:r>
+        <w:rPr>
+          <w:rFonts w:cstheme="minorHAnsi"/>
+        </w:rPr>
+        <w:t>vector</w:t>
+      </w:r>
+      <w:r>
+        <w:rPr>
+          <w:rFonts w:cstheme="minorHAnsi"/>
+        </w:rPr>
+        <w:t xml:space="preserve">, the decoder then reconstructs the input only using this </w:t>
+      </w:r>
+      <w:r>
+        <w:rPr>
+          <w:rFonts w:cstheme="minorHAnsi"/>
+        </w:rPr>
+        <w:t>vector</w:t>
+      </w:r>
+      <w:r>
+        <w:rPr>
+          <w:rFonts w:cstheme="minorHAnsi"/>
+        </w:rPr>
+        <w:t xml:space="preserve">. </w:t>
       </w:r>
       <w:r>
         <w:rPr>
@@ -2820,27 +2867,14 @@
       <w:r>
         <w:t xml:space="preserve">Figure </w:t>
       </w:r>
-      <w:r>
-        <w:fldChar w:fldCharType="begin"/>
-      </w:r>
-      <w:r>
-        <w:instrText xml:space="preserve"> SEQ Figure \* ARABIC </w:instrText>
-      </w:r>
-      <w:r>
-        <w:fldChar w:fldCharType="separate"/>
-      </w:r>
-      <w:r>
-        <w:rPr>
-          <w:noProof/>
-        </w:rPr>
-        <w:t>2</w:t>
-      </w:r>
-      <w:r>
-        <w:rPr>
-          <w:noProof/>
-        </w:rPr>
-        <w:fldChar w:fldCharType="end"/>
-      </w:r>
+      <w:fldSimple w:instr=" SEQ Figure \* ARABIC ">
+        <w:r>
+          <w:rPr>
+            <w:noProof/>
+          </w:rPr>
+          <w:t>2</w:t>
+        </w:r>
+      </w:fldSimple>
       <w:r>
         <w:t xml:space="preserve"> </w:t>
       </w:r>
@@ -4431,24 +4465,14 @@
       <w:r>
         <w:t xml:space="preserve">Table </w:t>
       </w:r>
-      <w:r>
-        <w:fldChar w:fldCharType="begin"/>
-      </w:r>
-      <w:r>
-        <w:instrText xml:space="preserve"> SEQ Table \* ARABIC </w:instrText>
-      </w:r>
-      <w:r>
-        <w:fldChar w:fldCharType="separate"/>
-      </w:r>
-      <w:r>
-        <w:rPr>
-          <w:noProof/>
-        </w:rPr>
-        <w:t>1</w:t>
-      </w:r>
-      <w:r>
-        <w:fldChar w:fldCharType="end"/>
-      </w:r>
+      <w:fldSimple w:instr=" SEQ Table \* ARABIC ">
+        <w:r>
+          <w:rPr>
+            <w:noProof/>
+          </w:rPr>
+          <w:t>1</w:t>
+        </w:r>
+      </w:fldSimple>
       <w:r>
         <w:t xml:space="preserve"> Dataset summary</w:t>
       </w:r>
@@ -4551,24 +4575,14 @@
       <w:r>
         <w:t xml:space="preserve">Figure </w:t>
       </w:r>
-      <w:r>
-        <w:fldChar w:fldCharType="begin"/>
-      </w:r>
-      <w:r>
-        <w:instrText xml:space="preserve"> SEQ Figure \* ARABIC </w:instrText>
-      </w:r>
-      <w:r>
-        <w:fldChar w:fldCharType="separate"/>
-      </w:r>
-      <w:r>
-        <w:rPr>
-          <w:noProof/>
-        </w:rPr>
-        <w:t>3</w:t>
-      </w:r>
-      <w:r>
-        <w:fldChar w:fldCharType="end"/>
-      </w:r>
+      <w:fldSimple w:instr=" SEQ Figure \* ARABIC ">
+        <w:r>
+          <w:rPr>
+            <w:noProof/>
+          </w:rPr>
+          <w:t>3</w:t>
+        </w:r>
+      </w:fldSimple>
       <w:r>
         <w:t xml:space="preserve"> Implement Classification Model</w:t>
       </w:r>
@@ -4832,24 +4846,14 @@
       <w:r>
         <w:t xml:space="preserve">Figure </w:t>
       </w:r>
-      <w:r>
-        <w:fldChar w:fldCharType="begin"/>
-      </w:r>
-      <w:r>
-        <w:instrText xml:space="preserve"> SEQ Figure \* ARABIC </w:instrText>
-      </w:r>
-      <w:r>
-        <w:fldChar w:fldCharType="separate"/>
-      </w:r>
-      <w:r>
-        <w:rPr>
-          <w:noProof/>
-        </w:rPr>
-        <w:t>4</w:t>
-      </w:r>
-      <w:r>
-        <w:fldChar w:fldCharType="end"/>
-      </w:r>
+      <w:fldSimple w:instr=" SEQ Figure \* ARABIC ">
+        <w:r>
+          <w:rPr>
+            <w:noProof/>
+          </w:rPr>
+          <w:t>4</w:t>
+        </w:r>
+      </w:fldSimple>
       <w:r>
         <w:t xml:space="preserve"> Generator Implementation</w:t>
       </w:r>
@@ -5013,24 +5017,14 @@
       <w:r>
         <w:t xml:space="preserve">Figure </w:t>
       </w:r>
-      <w:r>
-        <w:fldChar w:fldCharType="begin"/>
-      </w:r>
-      <w:r>
-        <w:instrText xml:space="preserve"> SEQ Figure \* ARABIC </w:instrText>
-      </w:r>
-      <w:r>
-        <w:fldChar w:fldCharType="separate"/>
-      </w:r>
-      <w:r>
-        <w:rPr>
-          <w:noProof/>
-        </w:rPr>
-        <w:t>5</w:t>
-      </w:r>
-      <w:r>
-        <w:fldChar w:fldCharType="end"/>
-      </w:r>
+      <w:fldSimple w:instr=" SEQ Figure \* ARABIC ">
+        <w:r>
+          <w:rPr>
+            <w:noProof/>
+          </w:rPr>
+          <w:t>5</w:t>
+        </w:r>
+      </w:fldSimple>
       <w:r>
         <w:t xml:space="preserve"> Discriminator Implementation</w:t>
       </w:r>
@@ -5253,24 +5247,14 @@
       <w:r>
         <w:t xml:space="preserve">Figure </w:t>
       </w:r>
-      <w:r>
-        <w:fldChar w:fldCharType="begin"/>
-      </w:r>
-      <w:r>
-        <w:instrText xml:space="preserve"> SEQ Figure \* ARABIC </w:instrText>
-      </w:r>
-      <w:r>
-        <w:fldChar w:fldCharType="separate"/>
-      </w:r>
-      <w:r>
-        <w:rPr>
-          <w:noProof/>
-        </w:rPr>
-        <w:t>6</w:t>
-      </w:r>
-      <w:r>
-        <w:fldChar w:fldCharType="end"/>
-      </w:r>
+      <w:fldSimple w:instr=" SEQ Figure \* ARABIC ">
+        <w:r>
+          <w:rPr>
+            <w:noProof/>
+          </w:rPr>
+          <w:t>6</w:t>
+        </w:r>
+      </w:fldSimple>
       <w:r>
         <w:t xml:space="preserve"> Loss Function Implementation</w:t>
       </w:r>
@@ -5513,24 +5497,14 @@
       <w:r>
         <w:t xml:space="preserve">Figure </w:t>
       </w:r>
-      <w:r>
-        <w:fldChar w:fldCharType="begin"/>
-      </w:r>
-      <w:r>
-        <w:instrText xml:space="preserve"> SEQ Figure \* ARABIC </w:instrText>
-      </w:r>
-      <w:r>
-        <w:fldChar w:fldCharType="separate"/>
-      </w:r>
-      <w:r>
-        <w:rPr>
-          <w:noProof/>
-        </w:rPr>
-        <w:t>7</w:t>
-      </w:r>
-      <w:r>
-        <w:fldChar w:fldCharType="end"/>
-      </w:r>
+      <w:fldSimple w:instr=" SEQ Figure \* ARABIC ">
+        <w:r>
+          <w:rPr>
+            <w:noProof/>
+          </w:rPr>
+          <w:t>7</w:t>
+        </w:r>
+      </w:fldSimple>
       <w:r>
         <w:t xml:space="preserve"> Basic functions</w:t>
       </w:r>
@@ -5592,24 +5566,14 @@
       <w:r>
         <w:t xml:space="preserve">Figure </w:t>
       </w:r>
-      <w:r>
-        <w:fldChar w:fldCharType="begin"/>
-      </w:r>
-      <w:r>
-        <w:instrText xml:space="preserve"> SEQ Figure \* ARABIC </w:instrText>
-      </w:r>
-      <w:r>
-        <w:fldChar w:fldCharType="separate"/>
-      </w:r>
-      <w:r>
-        <w:rPr>
-          <w:noProof/>
-        </w:rPr>
-        <w:t>8</w:t>
-      </w:r>
-      <w:r>
-        <w:fldChar w:fldCharType="end"/>
-      </w:r>
+      <w:fldSimple w:instr=" SEQ Figure \* ARABIC ">
+        <w:r>
+          <w:rPr>
+            <w:noProof/>
+          </w:rPr>
+          <w:t>8</w:t>
+        </w:r>
+      </w:fldSimple>
       <w:r>
         <w:t xml:space="preserve"> Example of product</w:t>
       </w:r>
@@ -5731,24 +5695,14 @@
       <w:r>
         <w:t xml:space="preserve">Figure </w:t>
       </w:r>
-      <w:r>
-        <w:fldChar w:fldCharType="begin"/>
-      </w:r>
-      <w:r>
-        <w:instrText xml:space="preserve"> SEQ Figure \* ARABIC </w:instrText>
-      </w:r>
-      <w:r>
-        <w:fldChar w:fldCharType="separate"/>
-      </w:r>
-      <w:r>
-        <w:rPr>
-          <w:noProof/>
-        </w:rPr>
-        <w:t>9</w:t>
-      </w:r>
-      <w:r>
-        <w:fldChar w:fldCharType="end"/>
-      </w:r>
+      <w:fldSimple w:instr=" SEQ Figure \* ARABIC ">
+        <w:r>
+          <w:rPr>
+            <w:noProof/>
+          </w:rPr>
+          <w:t>9</w:t>
+        </w:r>
+      </w:fldSimple>
       <w:r>
         <w:t xml:space="preserve"> classification model result</w:t>
       </w:r>
@@ -5861,24 +5815,14 @@
       <w:r>
         <w:t xml:space="preserve">Figure </w:t>
       </w:r>
-      <w:r>
-        <w:fldChar w:fldCharType="begin"/>
-      </w:r>
-      <w:r>
-        <w:instrText xml:space="preserve"> SEQ Figure \* ARABIC </w:instrText>
-      </w:r>
-      <w:r>
-        <w:fldChar w:fldCharType="separate"/>
-      </w:r>
-      <w:r>
-        <w:rPr>
-          <w:noProof/>
-        </w:rPr>
-        <w:t>10</w:t>
-      </w:r>
-      <w:r>
-        <w:fldChar w:fldCharType="end"/>
-      </w:r>
+      <w:fldSimple w:instr=" SEQ Figure \* ARABIC ">
+        <w:r>
+          <w:rPr>
+            <w:noProof/>
+          </w:rPr>
+          <w:t>10</w:t>
+        </w:r>
+      </w:fldSimple>
       <w:r>
         <w:t xml:space="preserve"> </w:t>
       </w:r>

</xml_diff>